<commit_message>
wrote 1.1 for system design
</commit_message>
<xml_diff>
--- a/Software Design Document.docx
+++ b/Software Design Document.docx
@@ -1,6 +1,6 @@
 
 <file path=word/document.xml><?xml version="1.0" encoding="utf-8"?>
-<w:document xmlns:wpc="http://schemas.microsoft.com/office/word/2010/wordprocessingCanvas" xmlns:cx="http://schemas.microsoft.com/office/drawing/2014/chartex" xmlns:cx1="http://schemas.microsoft.com/office/drawing/2015/9/8/chartex" xmlns:mc="http://schemas.openxmlformats.org/markup-compatibility/2006" xmlns:o="urn:schemas-microsoft-com:office:office" xmlns:r="http://schemas.openxmlformats.org/officeDocument/2006/relationships" xmlns:m="http://schemas.openxmlformats.org/officeDocument/2006/math" xmlns:v="urn:schemas-microsoft-com:vml" xmlns:wp14="http://schemas.microsoft.com/office/word/2010/wordprocessingDrawing" xmlns:wp="http://schemas.openxmlformats.org/drawingml/2006/wordprocessingDrawing" xmlns:w10="urn:schemas-microsoft-com:office:word" xmlns:w="http://schemas.openxmlformats.org/wordprocessingml/2006/main" xmlns:w14="http://schemas.microsoft.com/office/word/2010/wordml" xmlns:w15="http://schemas.microsoft.com/office/word/2012/wordml" xmlns:w16se="http://schemas.microsoft.com/office/word/2015/wordml/symex" xmlns:wpg="http://schemas.microsoft.com/office/word/2010/wordprocessingGroup" xmlns:wpi="http://schemas.microsoft.com/office/word/2010/wordprocessingInk" xmlns:wne="http://schemas.microsoft.com/office/word/2006/wordml" xmlns:wps="http://schemas.microsoft.com/office/word/2010/wordprocessingShape" mc:Ignorable="w14 w15 w16se wp14">
+<w:document xmlns:wpc="http://schemas.microsoft.com/office/word/2010/wordprocessingCanvas" xmlns:cx="http://schemas.microsoft.com/office/drawing/2014/chartex" xmlns:cx1="http://schemas.microsoft.com/office/drawing/2015/9/8/chartex" xmlns:cx2="http://schemas.microsoft.com/office/drawing/2015/10/21/chartex" xmlns:cx3="http://schemas.microsoft.com/office/drawing/2016/5/9/chartex" xmlns:cx4="http://schemas.microsoft.com/office/drawing/2016/5/10/chartex" xmlns:cx5="http://schemas.microsoft.com/office/drawing/2016/5/11/chartex" xmlns:cx6="http://schemas.microsoft.com/office/drawing/2016/5/12/chartex" xmlns:cx7="http://schemas.microsoft.com/office/drawing/2016/5/13/chartex" xmlns:cx8="http://schemas.microsoft.com/office/drawing/2016/5/14/chartex" xmlns:mc="http://schemas.openxmlformats.org/markup-compatibility/2006" xmlns:aink="http://schemas.microsoft.com/office/drawing/2016/ink" xmlns:am3d="http://schemas.microsoft.com/office/drawing/2017/model3d" xmlns:o="urn:schemas-microsoft-com:office:office" xmlns:oel="http://schemas.microsoft.com/office/2019/extlst" xmlns:r="http://schemas.openxmlformats.org/officeDocument/2006/relationships" xmlns:m="http://schemas.openxmlformats.org/officeDocument/2006/math" xmlns:v="urn:schemas-microsoft-com:vml" xmlns:wp14="http://schemas.microsoft.com/office/word/2010/wordprocessingDrawing" xmlns:wp="http://schemas.openxmlformats.org/drawingml/2006/wordprocessingDrawing" xmlns:w10="urn:schemas-microsoft-com:office:word" xmlns:w="http://schemas.openxmlformats.org/wordprocessingml/2006/main" xmlns:w14="http://schemas.microsoft.com/office/word/2010/wordml" xmlns:w15="http://schemas.microsoft.com/office/word/2012/wordml" xmlns:w16cex="http://schemas.microsoft.com/office/word/2018/wordml/cex" xmlns:w16cid="http://schemas.microsoft.com/office/word/2016/wordml/cid" xmlns:w16="http://schemas.microsoft.com/office/word/2018/wordml" xmlns:w16sdtdh="http://schemas.microsoft.com/office/word/2020/wordml/sdtdatahash" xmlns:w16se="http://schemas.microsoft.com/office/word/2015/wordml/symex" xmlns:wpg="http://schemas.microsoft.com/office/word/2010/wordprocessingGroup" xmlns:wpi="http://schemas.microsoft.com/office/word/2010/wordprocessingInk" xmlns:wne="http://schemas.microsoft.com/office/word/2006/wordml" xmlns:wps="http://schemas.microsoft.com/office/word/2010/wordprocessingShape" mc:Ignorable="w14 w15 w16se w16cid w16 w16cex w16sdtdh wp14">
   <w:body>
     <w:p>
       <w:pPr>
@@ -15,15 +15,12 @@
         <w:pStyle w:val="Title"/>
       </w:pPr>
       <w:r>
-        <w:t>&lt;Project Name&gt;</w:t>
-      </w:r>
-    </w:p>
-    <w:p>
-      <w:r>
-        <w:t>Student Name</w:t>
-      </w:r>
-      <w:r>
-        <w:t>s</w:t>
+        <w:t>Accident Analysis Software</w:t>
+      </w:r>
+    </w:p>
+    <w:p>
+      <w:r>
+        <w:t>Nicolas Donaldson – S5256284</w:t>
       </w:r>
     </w:p>
     <w:p>
@@ -1144,6 +1141,52 @@
     </w:p>
     <w:p/>
     <w:p>
+      <w:r>
+        <w:t xml:space="preserve">A dataset containing data on Victoria State Accidents </w:t>
+      </w:r>
+      <w:r>
+        <w:t xml:space="preserve">presents opportunities to discover underlying causes and other statistics surrounding </w:t>
+      </w:r>
+      <w:r>
+        <w:t>road accidents that occur in Victoria</w:t>
+      </w:r>
+      <w:r>
+        <w:t xml:space="preserve">. Software is required to perform an analysis on the data and present the data to the user in a way that is accurate, interpretable, and relevant. </w:t>
+      </w:r>
+      <w:r>
+        <w:t xml:space="preserve">An increase in data has required </w:t>
+      </w:r>
+      <w:r>
+        <w:t xml:space="preserve">the Department of Transport for Victoria </w:t>
+      </w:r>
+      <w:r>
+        <w:t xml:space="preserve">to seek software </w:t>
+      </w:r>
+      <w:r>
+        <w:t>that</w:t>
+      </w:r>
+      <w:bookmarkStart w:id="2" w:name="OLE_LINK1"/>
+      <w:bookmarkStart w:id="3" w:name="OLE_LINK2"/>
+      <w:r>
+        <w:t xml:space="preserve"> can draw conclusions and present findings, </w:t>
+      </w:r>
+      <w:r>
+        <w:t>so that the Department of Transport may</w:t>
+      </w:r>
+      <w:r>
+        <w:t xml:space="preserve"> overcome the challenges associated with data analysis and human error</w:t>
+      </w:r>
+      <w:r>
+        <w:t xml:space="preserve">. </w:t>
+      </w:r>
+      <w:r>
+        <w:t>As data becomes too large, it becomes impossible to analyse the data without errors, misunderstandings, and large amounts of human resources. This is the problem the software intends to solve.</w:t>
+      </w:r>
+    </w:p>
+    <w:bookmarkEnd w:id="2"/>
+    <w:bookmarkEnd w:id="3"/>
+    <w:p/>
+    <w:p>
       <w:pPr>
         <w:pStyle w:val="Heading2"/>
         <w:numPr>
@@ -1151,11 +1194,11 @@
           <w:numId w:val="2"/>
         </w:numPr>
       </w:pPr>
-      <w:bookmarkStart w:id="2" w:name="_Toc46748624"/>
+      <w:bookmarkStart w:id="4" w:name="_Toc46748624"/>
       <w:r>
         <w:t>System Overview</w:t>
       </w:r>
-      <w:bookmarkEnd w:id="2"/>
+      <w:bookmarkEnd w:id="4"/>
     </w:p>
     <w:p/>
     <w:p>
@@ -1166,11 +1209,11 @@
           <w:numId w:val="2"/>
         </w:numPr>
       </w:pPr>
-      <w:bookmarkStart w:id="3" w:name="_Toc46748625"/>
+      <w:bookmarkStart w:id="5" w:name="_Toc46748625"/>
       <w:r>
         <w:t>Potential Benefits</w:t>
       </w:r>
-      <w:bookmarkEnd w:id="3"/>
+      <w:bookmarkEnd w:id="5"/>
     </w:p>
     <w:p>
       <w:pPr>
@@ -1194,12 +1237,12 @@
           <w:numId w:val="2"/>
         </w:numPr>
       </w:pPr>
-      <w:bookmarkStart w:id="4" w:name="_Toc46748626"/>
+      <w:bookmarkStart w:id="6" w:name="_Toc46748626"/>
       <w:r>
         <w:lastRenderedPageBreak/>
         <w:t>Requirements</w:t>
       </w:r>
-      <w:bookmarkEnd w:id="4"/>
+      <w:bookmarkEnd w:id="6"/>
     </w:p>
     <w:p>
       <w:pPr>
@@ -1209,11 +1252,11 @@
           <w:numId w:val="2"/>
         </w:numPr>
       </w:pPr>
-      <w:bookmarkStart w:id="5" w:name="_Toc46748627"/>
+      <w:bookmarkStart w:id="7" w:name="_Toc46748627"/>
       <w:r>
         <w:t>User Requirements</w:t>
       </w:r>
-      <w:bookmarkEnd w:id="5"/>
+      <w:bookmarkEnd w:id="7"/>
     </w:p>
     <w:p>
       <w:pPr>
@@ -1245,7 +1288,21 @@
         <w:rPr>
           <w:color w:val="FF0000"/>
         </w:rPr>
-        <w:t xml:space="preserve"> to be able to do? This should all be from the end users perspective. </w:t>
+        <w:t xml:space="preserve"> to be able to do? This should all be from the end </w:t>
+      </w:r>
+      <w:proofErr w:type="gramStart"/>
+      <w:r>
+        <w:rPr>
+          <w:color w:val="FF0000"/>
+        </w:rPr>
+        <w:t>users</w:t>
+      </w:r>
+      <w:proofErr w:type="gramEnd"/>
+      <w:r>
+        <w:rPr>
+          <w:color w:val="FF0000"/>
+        </w:rPr>
+        <w:t xml:space="preserve"> perspective. </w:t>
       </w:r>
       <w:r>
         <w:rPr>
@@ -1271,10 +1328,24 @@
           <w:b/>
           <w:color w:val="FF0000"/>
         </w:rPr>
-        <w:t>Assignment note: You have not been given a client/user, so you can make one up. Who do you think would be using your software?</w:t>
-      </w:r>
-      <w:bookmarkStart w:id="6" w:name="_GoBack"/>
-      <w:bookmarkEnd w:id="6"/>
+        <w:t xml:space="preserve">Assignment </w:t>
+      </w:r>
+      <w:proofErr w:type="gramStart"/>
+      <w:r>
+        <w:rPr>
+          <w:b/>
+          <w:color w:val="FF0000"/>
+        </w:rPr>
+        <w:t>note</w:t>
+      </w:r>
+      <w:proofErr w:type="gramEnd"/>
+      <w:r>
+        <w:rPr>
+          <w:b/>
+          <w:color w:val="FF0000"/>
+        </w:rPr>
+        <w:t>: You have not been given a client/user, so you can make one up. Who do you think would be using your software?</w:t>
+      </w:r>
     </w:p>
     <w:p/>
     <w:p>
@@ -1423,11 +1494,11 @@
           <w:numId w:val="2"/>
         </w:numPr>
       </w:pPr>
-      <w:bookmarkStart w:id="7" w:name="_Toc46748629"/>
+      <w:bookmarkStart w:id="8" w:name="_Toc46748629"/>
       <w:r>
         <w:t>Use Cases</w:t>
       </w:r>
-      <w:bookmarkEnd w:id="7"/>
+      <w:bookmarkEnd w:id="8"/>
       <w:r>
         <w:t xml:space="preserve"> &amp; Use Case Diagrams</w:t>
       </w:r>
@@ -1467,7 +1538,7 @@
           <w:numId w:val="2"/>
         </w:numPr>
       </w:pPr>
-      <w:bookmarkStart w:id="8" w:name="_Toc46748630"/>
+      <w:bookmarkStart w:id="9" w:name="_Toc46748630"/>
       <w:r>
         <w:lastRenderedPageBreak/>
         <w:t>Software Design and S</w:t>
@@ -1475,7 +1546,7 @@
       <w:r>
         <w:t>ystem Components</w:t>
       </w:r>
-      <w:bookmarkEnd w:id="8"/>
+      <w:bookmarkEnd w:id="9"/>
     </w:p>
     <w:p>
       <w:pPr>
@@ -1560,7 +1631,21 @@
         <w:rPr>
           <w:color w:val="FF0000"/>
         </w:rPr>
-        <w:t>a brief description of what it does  (1 or 2 sentences);</w:t>
+        <w:t xml:space="preserve">a brief description of what it </w:t>
+      </w:r>
+      <w:proofErr w:type="gramStart"/>
+      <w:r>
+        <w:rPr>
+          <w:color w:val="FF0000"/>
+        </w:rPr>
+        <w:t>does  (</w:t>
+      </w:r>
+      <w:proofErr w:type="gramEnd"/>
+      <w:r>
+        <w:rPr>
+          <w:color w:val="FF0000"/>
+        </w:rPr>
+        <w:t>1 or 2 sentences);</w:t>
       </w:r>
     </w:p>
     <w:p>
@@ -1578,8 +1663,16 @@
         <w:rPr>
           <w:color w:val="FF0000"/>
         </w:rPr>
-        <w:t>a list of the input parameters, and their data types, and what they are used for;</w:t>
-      </w:r>
+        <w:t xml:space="preserve">a list of the input parameters, and their data types, and what they are used </w:t>
+      </w:r>
+      <w:proofErr w:type="gramStart"/>
+      <w:r>
+        <w:rPr>
+          <w:color w:val="FF0000"/>
+        </w:rPr>
+        <w:t>for;</w:t>
+      </w:r>
+      <w:proofErr w:type="gramEnd"/>
     </w:p>
     <w:p>
       <w:pPr>
@@ -1596,7 +1689,23 @@
         <w:rPr>
           <w:color w:val="FF0000"/>
         </w:rPr>
-        <w:t>a list of any side effects caused by the function (ie change global or member variables, changes data passed by reference from calling function etc)</w:t>
+        <w:t>a list of any side effects caused by the function (</w:t>
+      </w:r>
+      <w:proofErr w:type="spellStart"/>
+      <w:proofErr w:type="gramStart"/>
+      <w:r>
+        <w:rPr>
+          <w:color w:val="FF0000"/>
+        </w:rPr>
+        <w:t>ie</w:t>
+      </w:r>
+      <w:proofErr w:type="spellEnd"/>
+      <w:proofErr w:type="gramEnd"/>
+      <w:r>
+        <w:rPr>
+          <w:color w:val="FF0000"/>
+        </w:rPr>
+        <w:t xml:space="preserve"> change global or member variables, changes data passed by reference from calling function etc)</w:t>
       </w:r>
     </w:p>
     <w:p>
@@ -1643,7 +1752,23 @@
         <w:rPr>
           <w:color w:val="FF0000"/>
         </w:rPr>
-        <w:t>List of all data structures in the software (eg linked lists, trees, arrays etc)</w:t>
+        <w:t>List of all data structures in the software (</w:t>
+      </w:r>
+      <w:proofErr w:type="spellStart"/>
+      <w:proofErr w:type="gramStart"/>
+      <w:r>
+        <w:rPr>
+          <w:color w:val="FF0000"/>
+        </w:rPr>
+        <w:t>eg</w:t>
+      </w:r>
+      <w:proofErr w:type="spellEnd"/>
+      <w:proofErr w:type="gramEnd"/>
+      <w:r>
+        <w:rPr>
+          <w:color w:val="FF0000"/>
+        </w:rPr>
+        <w:t xml:space="preserve"> linked lists, trees, arrays etc)</w:t>
       </w:r>
       <w:r>
         <w:rPr>
@@ -1809,12 +1934,12 @@
           <w:numId w:val="2"/>
         </w:numPr>
       </w:pPr>
-      <w:bookmarkStart w:id="9" w:name="_Toc46748633"/>
+      <w:bookmarkStart w:id="10" w:name="_Toc46748633"/>
       <w:r>
         <w:lastRenderedPageBreak/>
         <w:t>User Interface Design</w:t>
       </w:r>
-      <w:bookmarkEnd w:id="9"/>
+      <w:bookmarkEnd w:id="10"/>
     </w:p>
     <w:p>
       <w:pPr>
@@ -1932,7 +2057,21 @@
         <w:rPr>
           <w:color w:val="FF0000"/>
         </w:rPr>
-        <w:t xml:space="preserve">Detail your visual design: Layout, visual elements, icons, graphics, style, colour, fonts general screen designs. This can be sketches, wireframes, mockups etc, supported by a discussion, explanation, and </w:t>
+        <w:t xml:space="preserve">Detail your visual design: Layout, visual elements, icons, graphics, style, colour, fonts general screen designs. This can be sketches, wireframes, </w:t>
+      </w:r>
+      <w:proofErr w:type="spellStart"/>
+      <w:r>
+        <w:rPr>
+          <w:color w:val="FF0000"/>
+        </w:rPr>
+        <w:t>mockups</w:t>
+      </w:r>
+      <w:proofErr w:type="spellEnd"/>
+      <w:r>
+        <w:rPr>
+          <w:color w:val="FF0000"/>
+        </w:rPr>
+        <w:t xml:space="preserve"> etc, supported by a discussion, explanation, and </w:t>
       </w:r>
       <w:r>
         <w:rPr>
@@ -1954,7 +2093,7 @@
 </file>
 
 <file path=word/numbering.xml><?xml version="1.0" encoding="utf-8"?>
-<w:numbering xmlns:wpc="http://schemas.microsoft.com/office/word/2010/wordprocessingCanvas" xmlns:cx="http://schemas.microsoft.com/office/drawing/2014/chartex" xmlns:cx1="http://schemas.microsoft.com/office/drawing/2015/9/8/chartex" xmlns:mc="http://schemas.openxmlformats.org/markup-compatibility/2006" xmlns:o="urn:schemas-microsoft-com:office:office" xmlns:r="http://schemas.openxmlformats.org/officeDocument/2006/relationships" xmlns:m="http://schemas.openxmlformats.org/officeDocument/2006/math" xmlns:v="urn:schemas-microsoft-com:vml" xmlns:wp14="http://schemas.microsoft.com/office/word/2010/wordprocessingDrawing" xmlns:wp="http://schemas.openxmlformats.org/drawingml/2006/wordprocessingDrawing" xmlns:w10="urn:schemas-microsoft-com:office:word" xmlns:w="http://schemas.openxmlformats.org/wordprocessingml/2006/main" xmlns:w14="http://schemas.microsoft.com/office/word/2010/wordml" xmlns:w15="http://schemas.microsoft.com/office/word/2012/wordml" xmlns:w16se="http://schemas.microsoft.com/office/word/2015/wordml/symex" xmlns:wpg="http://schemas.microsoft.com/office/word/2010/wordprocessingGroup" xmlns:wpi="http://schemas.microsoft.com/office/word/2010/wordprocessingInk" xmlns:wne="http://schemas.microsoft.com/office/word/2006/wordml" xmlns:wps="http://schemas.microsoft.com/office/word/2010/wordprocessingShape" mc:Ignorable="w14 w15 w16se wp14">
+<w:numbering xmlns:wpc="http://schemas.microsoft.com/office/word/2010/wordprocessingCanvas" xmlns:cx="http://schemas.microsoft.com/office/drawing/2014/chartex" xmlns:cx1="http://schemas.microsoft.com/office/drawing/2015/9/8/chartex" xmlns:cx2="http://schemas.microsoft.com/office/drawing/2015/10/21/chartex" xmlns:cx3="http://schemas.microsoft.com/office/drawing/2016/5/9/chartex" xmlns:cx4="http://schemas.microsoft.com/office/drawing/2016/5/10/chartex" xmlns:cx5="http://schemas.microsoft.com/office/drawing/2016/5/11/chartex" xmlns:cx6="http://schemas.microsoft.com/office/drawing/2016/5/12/chartex" xmlns:cx7="http://schemas.microsoft.com/office/drawing/2016/5/13/chartex" xmlns:cx8="http://schemas.microsoft.com/office/drawing/2016/5/14/chartex" xmlns:mc="http://schemas.openxmlformats.org/markup-compatibility/2006" xmlns:aink="http://schemas.microsoft.com/office/drawing/2016/ink" xmlns:am3d="http://schemas.microsoft.com/office/drawing/2017/model3d" xmlns:o="urn:schemas-microsoft-com:office:office" xmlns:oel="http://schemas.microsoft.com/office/2019/extlst" xmlns:r="http://schemas.openxmlformats.org/officeDocument/2006/relationships" xmlns:m="http://schemas.openxmlformats.org/officeDocument/2006/math" xmlns:v="urn:schemas-microsoft-com:vml" xmlns:wp14="http://schemas.microsoft.com/office/word/2010/wordprocessingDrawing" xmlns:wp="http://schemas.openxmlformats.org/drawingml/2006/wordprocessingDrawing" xmlns:w10="urn:schemas-microsoft-com:office:word" xmlns:w="http://schemas.openxmlformats.org/wordprocessingml/2006/main" xmlns:w14="http://schemas.microsoft.com/office/word/2010/wordml" xmlns:w15="http://schemas.microsoft.com/office/word/2012/wordml" xmlns:w16cex="http://schemas.microsoft.com/office/word/2018/wordml/cex" xmlns:w16cid="http://schemas.microsoft.com/office/word/2016/wordml/cid" xmlns:w16="http://schemas.microsoft.com/office/word/2018/wordml" xmlns:w16sdtdh="http://schemas.microsoft.com/office/word/2020/wordml/sdtdatahash" xmlns:w16se="http://schemas.microsoft.com/office/word/2015/wordml/symex" xmlns:wpg="http://schemas.microsoft.com/office/word/2010/wordprocessingGroup" xmlns:wpi="http://schemas.microsoft.com/office/word/2010/wordprocessingInk" xmlns:wne="http://schemas.microsoft.com/office/word/2006/wordml" xmlns:wps="http://schemas.microsoft.com/office/word/2010/wordprocessingShape" mc:Ignorable="w14 w15 w16se w16cid w16 w16cex w16sdtdh wp14">
   <w:abstractNum w:abstractNumId="0" w15:restartNumberingAfterBreak="0">
     <w:nsid w:val="367E3F6A"/>
     <w:multiLevelType w:val="hybridMultilevel"/>
@@ -2630,29 +2769,29 @@
       </w:rPr>
     </w:lvl>
   </w:abstractNum>
-  <w:num w:numId="1">
+  <w:num w:numId="1" w16cid:durableId="678388011">
     <w:abstractNumId w:val="1"/>
   </w:num>
-  <w:num w:numId="2">
+  <w:num w:numId="2" w16cid:durableId="33578982">
     <w:abstractNumId w:val="5"/>
   </w:num>
-  <w:num w:numId="3">
+  <w:num w:numId="3" w16cid:durableId="421033563">
     <w:abstractNumId w:val="4"/>
   </w:num>
-  <w:num w:numId="4">
+  <w:num w:numId="4" w16cid:durableId="1443575328">
     <w:abstractNumId w:val="2"/>
   </w:num>
-  <w:num w:numId="5">
+  <w:num w:numId="5" w16cid:durableId="318121504">
     <w:abstractNumId w:val="3"/>
   </w:num>
-  <w:num w:numId="6">
+  <w:num w:numId="6" w16cid:durableId="1790079367">
     <w:abstractNumId w:val="0"/>
   </w:num>
 </w:numbering>
 </file>
 
 <file path=word/styles.xml><?xml version="1.0" encoding="utf-8"?>
-<w:styles xmlns:mc="http://schemas.openxmlformats.org/markup-compatibility/2006" xmlns:r="http://schemas.openxmlformats.org/officeDocument/2006/relationships" xmlns:w="http://schemas.openxmlformats.org/wordprocessingml/2006/main" xmlns:w14="http://schemas.microsoft.com/office/word/2010/wordml" xmlns:w15="http://schemas.microsoft.com/office/word/2012/wordml" xmlns:w16se="http://schemas.microsoft.com/office/word/2015/wordml/symex" mc:Ignorable="w14 w15 w16se">
+<w:styles xmlns:mc="http://schemas.openxmlformats.org/markup-compatibility/2006" xmlns:r="http://schemas.openxmlformats.org/officeDocument/2006/relationships" xmlns:w="http://schemas.openxmlformats.org/wordprocessingml/2006/main" xmlns:w14="http://schemas.microsoft.com/office/word/2010/wordml" xmlns:w15="http://schemas.microsoft.com/office/word/2012/wordml" xmlns:w16cex="http://schemas.microsoft.com/office/word/2018/wordml/cex" xmlns:w16cid="http://schemas.microsoft.com/office/word/2016/wordml/cid" xmlns:w16="http://schemas.microsoft.com/office/word/2018/wordml" xmlns:w16sdtdh="http://schemas.microsoft.com/office/word/2020/wordml/sdtdatahash" xmlns:w16se="http://schemas.microsoft.com/office/word/2015/wordml/symex" mc:Ignorable="w14 w15 w16se w16cid w16 w16cex w16sdtdh">
   <w:docDefaults>
     <w:rPrDefault>
       <w:rPr>
@@ -2668,7 +2807,7 @@
       </w:pPr>
     </w:pPrDefault>
   </w:docDefaults>
-  <w:latentStyles w:defLockedState="0" w:defUIPriority="99" w:defSemiHidden="0" w:defUnhideWhenUsed="0" w:defQFormat="0" w:count="371">
+  <w:latentStyles w:defLockedState="0" w:defUIPriority="99" w:defSemiHidden="0" w:defUnhideWhenUsed="0" w:defQFormat="0" w:count="376">
     <w:lsdException w:name="Normal" w:uiPriority="0" w:qFormat="1"/>
     <w:lsdException w:name="heading 1" w:uiPriority="9" w:qFormat="1"/>
     <w:lsdException w:name="heading 2" w:semiHidden="1" w:uiPriority="9" w:unhideWhenUsed="1" w:qFormat="1"/>
@@ -2774,7 +2913,6 @@
     <w:lsdException w:name="HTML Sample" w:semiHidden="1" w:unhideWhenUsed="1"/>
     <w:lsdException w:name="HTML Typewriter" w:semiHidden="1" w:unhideWhenUsed="1"/>
     <w:lsdException w:name="HTML Variable" w:semiHidden="1" w:unhideWhenUsed="1"/>
-    <w:lsdException w:name="Normal Table" w:semiHidden="1" w:unhideWhenUsed="1"/>
     <w:lsdException w:name="annotation subject" w:semiHidden="1" w:unhideWhenUsed="1"/>
     <w:lsdException w:name="No List" w:semiHidden="1" w:unhideWhenUsed="1"/>
     <w:lsdException w:name="Outline List 1" w:semiHidden="1" w:unhideWhenUsed="1"/>
@@ -2817,11 +2955,8 @@
     <w:lsdException w:name="Table Contemporary" w:semiHidden="1" w:unhideWhenUsed="1"/>
     <w:lsdException w:name="Table Elegant" w:semiHidden="1" w:unhideWhenUsed="1"/>
     <w:lsdException w:name="Table Professional" w:semiHidden="1" w:unhideWhenUsed="1"/>
-    <w:lsdException w:name="Table Subtle 1" w:semiHidden="1" w:unhideWhenUsed="1"/>
     <w:lsdException w:name="Table Subtle 2" w:semiHidden="1" w:unhideWhenUsed="1"/>
     <w:lsdException w:name="Table Web 1" w:semiHidden="1" w:unhideWhenUsed="1"/>
-    <w:lsdException w:name="Table Web 2" w:semiHidden="1" w:unhideWhenUsed="1"/>
-    <w:lsdException w:name="Table Web 3" w:semiHidden="1" w:unhideWhenUsed="1"/>
     <w:lsdException w:name="Balloon Text" w:semiHidden="1" w:unhideWhenUsed="1"/>
     <w:lsdException w:name="Table Grid" w:uiPriority="39"/>
     <w:lsdException w:name="Table Theme" w:semiHidden="1" w:unhideWhenUsed="1"/>
@@ -3040,11 +3175,16 @@
     <w:lsdException w:name="List Table 5 Dark Accent 6" w:uiPriority="50"/>
     <w:lsdException w:name="List Table 6 Colorful Accent 6" w:uiPriority="51"/>
     <w:lsdException w:name="List Table 7 Colorful Accent 6" w:uiPriority="52"/>
+    <w:lsdException w:name="Mention" w:semiHidden="1" w:unhideWhenUsed="1"/>
+    <w:lsdException w:name="Smart Hyperlink" w:semiHidden="1" w:unhideWhenUsed="1"/>
+    <w:lsdException w:name="Hashtag" w:semiHidden="1" w:unhideWhenUsed="1"/>
+    <w:lsdException w:name="Unresolved Mention" w:semiHidden="1" w:unhideWhenUsed="1"/>
+    <w:lsdException w:name="Smart Link" w:semiHidden="1" w:unhideWhenUsed="1"/>
   </w:latentStyles>
   <w:style w:type="paragraph" w:default="1" w:styleId="Normal">
     <w:name w:val="Normal"/>
     <w:qFormat/>
-    <w:rsid w:val="00926CFD"/>
+    <w:rsid w:val="002D1FF6"/>
   </w:style>
   <w:style w:type="paragraph" w:styleId="Heading1">
     <w:name w:val="heading 1"/>

</xml_diff>

<commit_message>
added 1.2 for system design doc
</commit_message>
<xml_diff>
--- a/Software Design Document.docx
+++ b/Software Design Document.docx
@@ -1202,6 +1202,246 @@
     </w:p>
     <w:p/>
     <w:p>
+      <w:r>
+        <w:t>The system intends to provide a user-friendly interface that correctly and promptly returns search queries. The system will</w:t>
+      </w:r>
+      <w:r>
+        <w:t xml:space="preserve"> </w:t>
+      </w:r>
+      <w:r>
+        <w:t>include</w:t>
+      </w:r>
+      <w:r>
+        <w:t xml:space="preserve"> functions that</w:t>
+      </w:r>
+      <w:r>
+        <w:t xml:space="preserve">: </w:t>
+      </w:r>
+    </w:p>
+    <w:p/>
+    <w:p>
+      <w:pPr>
+        <w:numPr>
+          <w:ilvl w:val="0"/>
+          <w:numId w:val="7"/>
+        </w:numPr>
+        <w:spacing w:before="100" w:beforeAutospacing="1" w:after="100" w:afterAutospacing="1" w:line="240" w:lineRule="auto"/>
+        <w:rPr>
+          <w:rFonts w:eastAsia="Times New Roman" w:cstheme="minorHAnsi"/>
+          <w:color w:val="24292F"/>
+          <w:lang w:eastAsia="en-GB"/>
+        </w:rPr>
+      </w:pPr>
+      <w:r>
+        <w:rPr>
+          <w:rFonts w:eastAsia="Times New Roman" w:cstheme="minorHAnsi"/>
+          <w:color w:val="24292F"/>
+          <w:lang w:eastAsia="en-GB"/>
+        </w:rPr>
+        <w:t>For a user-selected period, display</w:t>
+      </w:r>
+      <w:r>
+        <w:rPr>
+          <w:rFonts w:eastAsia="Times New Roman" w:cstheme="minorHAnsi"/>
+          <w:color w:val="24292F"/>
+          <w:lang w:eastAsia="en-GB"/>
+        </w:rPr>
+        <w:t>s</w:t>
+      </w:r>
+      <w:r>
+        <w:rPr>
+          <w:rFonts w:eastAsia="Times New Roman" w:cstheme="minorHAnsi"/>
+          <w:color w:val="24292F"/>
+          <w:lang w:eastAsia="en-GB"/>
+        </w:rPr>
+        <w:t xml:space="preserve"> the information of all accidents that happened in the period.</w:t>
+      </w:r>
+    </w:p>
+    <w:p>
+      <w:pPr>
+        <w:numPr>
+          <w:ilvl w:val="0"/>
+          <w:numId w:val="7"/>
+        </w:numPr>
+        <w:spacing w:before="60" w:after="100" w:afterAutospacing="1" w:line="240" w:lineRule="auto"/>
+        <w:rPr>
+          <w:rFonts w:eastAsia="Times New Roman" w:cstheme="minorHAnsi"/>
+          <w:color w:val="24292F"/>
+          <w:lang w:eastAsia="en-GB"/>
+        </w:rPr>
+      </w:pPr>
+      <w:r>
+        <w:rPr>
+          <w:rFonts w:eastAsia="Times New Roman" w:cstheme="minorHAnsi"/>
+          <w:color w:val="24292F"/>
+          <w:lang w:eastAsia="en-GB"/>
+        </w:rPr>
+        <w:t>For a user-selected period, produce</w:t>
+      </w:r>
+      <w:r>
+        <w:rPr>
+          <w:rFonts w:eastAsia="Times New Roman" w:cstheme="minorHAnsi"/>
+          <w:color w:val="24292F"/>
+          <w:lang w:eastAsia="en-GB"/>
+        </w:rPr>
+        <w:t>s</w:t>
+      </w:r>
+      <w:r>
+        <w:rPr>
+          <w:rFonts w:eastAsia="Times New Roman" w:cstheme="minorHAnsi"/>
+          <w:color w:val="24292F"/>
+          <w:lang w:eastAsia="en-GB"/>
+        </w:rPr>
+        <w:t xml:space="preserve"> a chart to show the number of accidents in each hour of the day (on average).</w:t>
+      </w:r>
+    </w:p>
+    <w:p>
+      <w:pPr>
+        <w:numPr>
+          <w:ilvl w:val="0"/>
+          <w:numId w:val="7"/>
+        </w:numPr>
+        <w:spacing w:before="60" w:after="100" w:afterAutospacing="1" w:line="240" w:lineRule="auto"/>
+        <w:rPr>
+          <w:rFonts w:eastAsia="Times New Roman" w:cstheme="minorHAnsi"/>
+          <w:color w:val="24292F"/>
+          <w:lang w:eastAsia="en-GB"/>
+        </w:rPr>
+      </w:pPr>
+      <w:r>
+        <w:rPr>
+          <w:rFonts w:eastAsia="Times New Roman" w:cstheme="minorHAnsi"/>
+          <w:color w:val="24292F"/>
+          <w:lang w:eastAsia="en-GB"/>
+        </w:rPr>
+        <w:t>For a user-selected period, retrieve</w:t>
+      </w:r>
+      <w:r>
+        <w:rPr>
+          <w:rFonts w:eastAsia="Times New Roman" w:cstheme="minorHAnsi"/>
+          <w:color w:val="24292F"/>
+          <w:lang w:eastAsia="en-GB"/>
+        </w:rPr>
+        <w:t>s</w:t>
+      </w:r>
+      <w:r>
+        <w:rPr>
+          <w:rFonts w:eastAsia="Times New Roman" w:cstheme="minorHAnsi"/>
+          <w:color w:val="24292F"/>
+          <w:lang w:eastAsia="en-GB"/>
+        </w:rPr>
+        <w:t xml:space="preserve"> all accidents caused by an accident type that contains a keyword (user entered), </w:t>
+      </w:r>
+      <w:proofErr w:type="gramStart"/>
+      <w:r>
+        <w:rPr>
+          <w:rFonts w:eastAsia="Times New Roman" w:cstheme="minorHAnsi"/>
+          <w:color w:val="24292F"/>
+          <w:lang w:eastAsia="en-GB"/>
+        </w:rPr>
+        <w:t>e.g.</w:t>
+      </w:r>
+      <w:proofErr w:type="gramEnd"/>
+      <w:r>
+        <w:rPr>
+          <w:rFonts w:eastAsia="Times New Roman" w:cstheme="minorHAnsi"/>
+          <w:color w:val="24292F"/>
+          <w:lang w:eastAsia="en-GB"/>
+        </w:rPr>
+        <w:t xml:space="preserve"> collision, pedestrian.</w:t>
+      </w:r>
+    </w:p>
+    <w:p>
+      <w:pPr>
+        <w:numPr>
+          <w:ilvl w:val="0"/>
+          <w:numId w:val="7"/>
+        </w:numPr>
+        <w:spacing w:before="60" w:after="100" w:afterAutospacing="1" w:line="240" w:lineRule="auto"/>
+        <w:rPr>
+          <w:rFonts w:eastAsia="Times New Roman" w:cstheme="minorHAnsi"/>
+          <w:color w:val="24292F"/>
+          <w:lang w:eastAsia="en-GB"/>
+        </w:rPr>
+      </w:pPr>
+      <w:r>
+        <w:rPr>
+          <w:rFonts w:eastAsia="Times New Roman" w:cstheme="minorHAnsi"/>
+          <w:color w:val="24292F"/>
+          <w:lang w:eastAsia="en-GB"/>
+        </w:rPr>
+        <w:t>Allow</w:t>
+      </w:r>
+      <w:r>
+        <w:rPr>
+          <w:rFonts w:eastAsia="Times New Roman" w:cstheme="minorHAnsi"/>
+          <w:color w:val="24292F"/>
+          <w:lang w:eastAsia="en-GB"/>
+        </w:rPr>
+        <w:t>s</w:t>
+      </w:r>
+      <w:r>
+        <w:rPr>
+          <w:rFonts w:eastAsia="Times New Roman" w:cstheme="minorHAnsi"/>
+          <w:color w:val="24292F"/>
+          <w:lang w:eastAsia="en-GB"/>
+        </w:rPr>
+        <w:t xml:space="preserve"> the user to analyse the impact of alcohol in accidents – </w:t>
+      </w:r>
+      <w:proofErr w:type="spellStart"/>
+      <w:r>
+        <w:rPr>
+          <w:rFonts w:eastAsia="Times New Roman" w:cstheme="minorHAnsi"/>
+          <w:color w:val="24292F"/>
+          <w:lang w:eastAsia="en-GB"/>
+        </w:rPr>
+        <w:t>ie</w:t>
+      </w:r>
+      <w:proofErr w:type="spellEnd"/>
+      <w:r>
+        <w:rPr>
+          <w:rFonts w:eastAsia="Times New Roman" w:cstheme="minorHAnsi"/>
+          <w:color w:val="24292F"/>
+          <w:lang w:eastAsia="en-GB"/>
+        </w:rPr>
+        <w:t>: trends over time, accident types involving alcohol, etc.</w:t>
+      </w:r>
+    </w:p>
+    <w:p>
+      <w:pPr>
+        <w:numPr>
+          <w:ilvl w:val="0"/>
+          <w:numId w:val="7"/>
+        </w:numPr>
+        <w:spacing w:before="60" w:after="100" w:afterAutospacing="1" w:line="240" w:lineRule="auto"/>
+        <w:rPr>
+          <w:rFonts w:eastAsia="Times New Roman" w:cstheme="minorHAnsi"/>
+          <w:color w:val="24292F"/>
+          <w:lang w:eastAsia="en-GB"/>
+        </w:rPr>
+      </w:pPr>
+      <w:r>
+        <w:rPr>
+          <w:rFonts w:eastAsia="Times New Roman" w:cstheme="minorHAnsi"/>
+          <w:color w:val="24292F"/>
+          <w:lang w:eastAsia="en-GB"/>
+        </w:rPr>
+        <w:t xml:space="preserve">One other ‘insight’ or analysis tool </w:t>
+      </w:r>
+    </w:p>
+    <w:p>
+      <w:pPr>
+        <w:spacing w:after="0" w:line="240" w:lineRule="auto"/>
+        <w:rPr>
+          <w:rFonts w:ascii="Times New Roman" w:eastAsia="Times New Roman" w:hAnsi="Times New Roman" w:cs="Times New Roman"/>
+          <w:sz w:val="24"/>
+          <w:szCs w:val="24"/>
+          <w:lang w:eastAsia="en-GB"/>
+        </w:rPr>
+      </w:pPr>
+    </w:p>
+    <w:p/>
+    <w:p>
       <w:pPr>
         <w:pStyle w:val="Heading2"/>
         <w:numPr>
@@ -1221,6 +1461,7 @@
         <w:ind w:left="857"/>
       </w:pPr>
     </w:p>
+    <w:p/>
     <w:p/>
     <w:p/>
     <w:p/>
@@ -2657,6 +2898,155 @@
     </w:lvl>
   </w:abstractNum>
   <w:abstractNum w:abstractNumId="5" w15:restartNumberingAfterBreak="0">
+    <w:nsid w:val="765D1FE7"/>
+    <w:multiLevelType w:val="multilevel"/>
+    <w:tmpl w:val="562C59B8"/>
+    <w:lvl w:ilvl="0">
+      <w:start w:val="1"/>
+      <w:numFmt w:val="bullet"/>
+      <w:lvlText w:val=""/>
+      <w:lvlJc w:val="left"/>
+      <w:pPr>
+        <w:tabs>
+          <w:tab w:val="num" w:pos="720"/>
+        </w:tabs>
+        <w:ind w:left="720" w:hanging="360"/>
+      </w:pPr>
+      <w:rPr>
+        <w:rFonts w:ascii="Symbol" w:hAnsi="Symbol" w:hint="default"/>
+        <w:sz w:val="20"/>
+      </w:rPr>
+    </w:lvl>
+    <w:lvl w:ilvl="1" w:tentative="1">
+      <w:start w:val="1"/>
+      <w:numFmt w:val="bullet"/>
+      <w:lvlText w:val="o"/>
+      <w:lvlJc w:val="left"/>
+      <w:pPr>
+        <w:tabs>
+          <w:tab w:val="num" w:pos="1440"/>
+        </w:tabs>
+        <w:ind w:left="1440" w:hanging="360"/>
+      </w:pPr>
+      <w:rPr>
+        <w:rFonts w:ascii="Courier New" w:hAnsi="Courier New" w:hint="default"/>
+        <w:sz w:val="20"/>
+      </w:rPr>
+    </w:lvl>
+    <w:lvl w:ilvl="2" w:tentative="1">
+      <w:start w:val="1"/>
+      <w:numFmt w:val="bullet"/>
+      <w:lvlText w:val=""/>
+      <w:lvlJc w:val="left"/>
+      <w:pPr>
+        <w:tabs>
+          <w:tab w:val="num" w:pos="2160"/>
+        </w:tabs>
+        <w:ind w:left="2160" w:hanging="360"/>
+      </w:pPr>
+      <w:rPr>
+        <w:rFonts w:ascii="Wingdings" w:hAnsi="Wingdings" w:hint="default"/>
+        <w:sz w:val="20"/>
+      </w:rPr>
+    </w:lvl>
+    <w:lvl w:ilvl="3" w:tentative="1">
+      <w:start w:val="1"/>
+      <w:numFmt w:val="bullet"/>
+      <w:lvlText w:val=""/>
+      <w:lvlJc w:val="left"/>
+      <w:pPr>
+        <w:tabs>
+          <w:tab w:val="num" w:pos="2880"/>
+        </w:tabs>
+        <w:ind w:left="2880" w:hanging="360"/>
+      </w:pPr>
+      <w:rPr>
+        <w:rFonts w:ascii="Wingdings" w:hAnsi="Wingdings" w:hint="default"/>
+        <w:sz w:val="20"/>
+      </w:rPr>
+    </w:lvl>
+    <w:lvl w:ilvl="4" w:tentative="1">
+      <w:start w:val="1"/>
+      <w:numFmt w:val="bullet"/>
+      <w:lvlText w:val=""/>
+      <w:lvlJc w:val="left"/>
+      <w:pPr>
+        <w:tabs>
+          <w:tab w:val="num" w:pos="3600"/>
+        </w:tabs>
+        <w:ind w:left="3600" w:hanging="360"/>
+      </w:pPr>
+      <w:rPr>
+        <w:rFonts w:ascii="Wingdings" w:hAnsi="Wingdings" w:hint="default"/>
+        <w:sz w:val="20"/>
+      </w:rPr>
+    </w:lvl>
+    <w:lvl w:ilvl="5" w:tentative="1">
+      <w:start w:val="1"/>
+      <w:numFmt w:val="bullet"/>
+      <w:lvlText w:val=""/>
+      <w:lvlJc w:val="left"/>
+      <w:pPr>
+        <w:tabs>
+          <w:tab w:val="num" w:pos="4320"/>
+        </w:tabs>
+        <w:ind w:left="4320" w:hanging="360"/>
+      </w:pPr>
+      <w:rPr>
+        <w:rFonts w:ascii="Wingdings" w:hAnsi="Wingdings" w:hint="default"/>
+        <w:sz w:val="20"/>
+      </w:rPr>
+    </w:lvl>
+    <w:lvl w:ilvl="6" w:tentative="1">
+      <w:start w:val="1"/>
+      <w:numFmt w:val="bullet"/>
+      <w:lvlText w:val=""/>
+      <w:lvlJc w:val="left"/>
+      <w:pPr>
+        <w:tabs>
+          <w:tab w:val="num" w:pos="5040"/>
+        </w:tabs>
+        <w:ind w:left="5040" w:hanging="360"/>
+      </w:pPr>
+      <w:rPr>
+        <w:rFonts w:ascii="Wingdings" w:hAnsi="Wingdings" w:hint="default"/>
+        <w:sz w:val="20"/>
+      </w:rPr>
+    </w:lvl>
+    <w:lvl w:ilvl="7" w:tentative="1">
+      <w:start w:val="1"/>
+      <w:numFmt w:val="bullet"/>
+      <w:lvlText w:val=""/>
+      <w:lvlJc w:val="left"/>
+      <w:pPr>
+        <w:tabs>
+          <w:tab w:val="num" w:pos="5760"/>
+        </w:tabs>
+        <w:ind w:left="5760" w:hanging="360"/>
+      </w:pPr>
+      <w:rPr>
+        <w:rFonts w:ascii="Wingdings" w:hAnsi="Wingdings" w:hint="default"/>
+        <w:sz w:val="20"/>
+      </w:rPr>
+    </w:lvl>
+    <w:lvl w:ilvl="8" w:tentative="1">
+      <w:start w:val="1"/>
+      <w:numFmt w:val="bullet"/>
+      <w:lvlText w:val=""/>
+      <w:lvlJc w:val="left"/>
+      <w:pPr>
+        <w:tabs>
+          <w:tab w:val="num" w:pos="6480"/>
+        </w:tabs>
+        <w:ind w:left="6480" w:hanging="360"/>
+      </w:pPr>
+      <w:rPr>
+        <w:rFonts w:ascii="Wingdings" w:hAnsi="Wingdings" w:hint="default"/>
+        <w:sz w:val="20"/>
+      </w:rPr>
+    </w:lvl>
+  </w:abstractNum>
+  <w:abstractNum w:abstractNumId="6" w15:restartNumberingAfterBreak="0">
     <w:nsid w:val="765D23A3"/>
     <w:multiLevelType w:val="multilevel"/>
     <w:tmpl w:val="D2A25216"/>
@@ -2773,7 +3163,7 @@
     <w:abstractNumId w:val="1"/>
   </w:num>
   <w:num w:numId="2" w16cid:durableId="33578982">
-    <w:abstractNumId w:val="5"/>
+    <w:abstractNumId w:val="6"/>
   </w:num>
   <w:num w:numId="3" w16cid:durableId="421033563">
     <w:abstractNumId w:val="4"/>
@@ -2786,6 +3176,9 @@
   </w:num>
   <w:num w:numId="6" w16cid:durableId="1790079367">
     <w:abstractNumId w:val="0"/>
+  </w:num>
+  <w:num w:numId="7" w16cid:durableId="1960840186">
+    <w:abstractNumId w:val="5"/>
   </w:num>
 </w:numbering>
 </file>
@@ -2913,6 +3306,7 @@
     <w:lsdException w:name="HTML Sample" w:semiHidden="1" w:unhideWhenUsed="1"/>
     <w:lsdException w:name="HTML Typewriter" w:semiHidden="1" w:unhideWhenUsed="1"/>
     <w:lsdException w:name="HTML Variable" w:semiHidden="1" w:unhideWhenUsed="1"/>
+    <w:lsdException w:name="Normal Table" w:semiHidden="1" w:unhideWhenUsed="1"/>
     <w:lsdException w:name="annotation subject" w:semiHidden="1" w:unhideWhenUsed="1"/>
     <w:lsdException w:name="No List" w:semiHidden="1" w:unhideWhenUsed="1"/>
     <w:lsdException w:name="Outline List 1" w:semiHidden="1" w:unhideWhenUsed="1"/>
@@ -2955,8 +3349,11 @@
     <w:lsdException w:name="Table Contemporary" w:semiHidden="1" w:unhideWhenUsed="1"/>
     <w:lsdException w:name="Table Elegant" w:semiHidden="1" w:unhideWhenUsed="1"/>
     <w:lsdException w:name="Table Professional" w:semiHidden="1" w:unhideWhenUsed="1"/>
+    <w:lsdException w:name="Table Subtle 1" w:semiHidden="1" w:unhideWhenUsed="1"/>
     <w:lsdException w:name="Table Subtle 2" w:semiHidden="1" w:unhideWhenUsed="1"/>
     <w:lsdException w:name="Table Web 1" w:semiHidden="1" w:unhideWhenUsed="1"/>
+    <w:lsdException w:name="Table Web 2" w:semiHidden="1" w:unhideWhenUsed="1"/>
+    <w:lsdException w:name="Table Web 3" w:semiHidden="1" w:unhideWhenUsed="1"/>
     <w:lsdException w:name="Balloon Text" w:semiHidden="1" w:unhideWhenUsed="1"/>
     <w:lsdException w:name="Table Grid" w:uiPriority="39"/>
     <w:lsdException w:name="Table Theme" w:semiHidden="1" w:unhideWhenUsed="1"/>

</xml_diff>

<commit_message>
wrote 2.1 for system design
</commit_message>
<xml_diff>
--- a/Software Design Document.docx
+++ b/Software Design Document.docx
@@ -1535,6 +1535,71 @@
       </w:r>
       <w:bookmarkEnd w:id="7"/>
     </w:p>
+    <w:p/>
+    <w:p>
+      <w:r>
+        <w:t xml:space="preserve">As the client is the Department of Transport for Victoria, it is expected that it is employees of the Department that are the end users of the program. </w:t>
+      </w:r>
+      <w:r>
+        <w:t xml:space="preserve">The end user must first begin with inserting the dataset. Once entered, the user may toggle between variations of the user interface. It is only required that the user enters certain parameters surrounding the nature of the user’s question. Once decided, and entered, the results of the user’s query shall be viewable via the output. </w:t>
+      </w:r>
+    </w:p>
+    <w:p>
+      <w:r>
+        <w:t xml:space="preserve">In a sequential list of needs, </w:t>
+      </w:r>
+      <w:r>
+        <w:t>the above would be translated to:</w:t>
+      </w:r>
+    </w:p>
+    <w:p>
+      <w:pPr>
+        <w:pStyle w:val="ListParagraph"/>
+        <w:numPr>
+          <w:ilvl w:val="0"/>
+          <w:numId w:val="8"/>
+        </w:numPr>
+      </w:pPr>
+      <w:r>
+        <w:t>Open program</w:t>
+      </w:r>
+    </w:p>
+    <w:p>
+      <w:pPr>
+        <w:pStyle w:val="ListParagraph"/>
+        <w:numPr>
+          <w:ilvl w:val="0"/>
+          <w:numId w:val="8"/>
+        </w:numPr>
+      </w:pPr>
+      <w:r>
+        <w:t>Insert Dataset (if first time using application)</w:t>
+      </w:r>
+    </w:p>
+    <w:p>
+      <w:pPr>
+        <w:pStyle w:val="ListParagraph"/>
+        <w:numPr>
+          <w:ilvl w:val="0"/>
+          <w:numId w:val="8"/>
+        </w:numPr>
+      </w:pPr>
+      <w:r>
+        <w:t>Insert Query Parameters</w:t>
+      </w:r>
+    </w:p>
+    <w:p>
+      <w:pPr>
+        <w:pStyle w:val="ListParagraph"/>
+        <w:numPr>
+          <w:ilvl w:val="0"/>
+          <w:numId w:val="8"/>
+        </w:numPr>
+      </w:pPr>
+      <w:r>
+        <w:t>View Results</w:t>
+      </w:r>
+    </w:p>
     <w:p>
       <w:pPr>
         <w:rPr>
@@ -1804,6 +1869,7 @@
     <w:p/>
     <w:p>
       <w:r>
+        <w:lastRenderedPageBreak/>
         <w:br w:type="page"/>
       </w:r>
     </w:p>
@@ -2372,6 +2438,95 @@
 <file path=word/numbering.xml><?xml version="1.0" encoding="utf-8"?>
 <w:numbering xmlns:wpc="http://schemas.microsoft.com/office/word/2010/wordprocessingCanvas" xmlns:cx="http://schemas.microsoft.com/office/drawing/2014/chartex" xmlns:cx1="http://schemas.microsoft.com/office/drawing/2015/9/8/chartex" xmlns:cx2="http://schemas.microsoft.com/office/drawing/2015/10/21/chartex" xmlns:cx3="http://schemas.microsoft.com/office/drawing/2016/5/9/chartex" xmlns:cx4="http://schemas.microsoft.com/office/drawing/2016/5/10/chartex" xmlns:cx5="http://schemas.microsoft.com/office/drawing/2016/5/11/chartex" xmlns:cx6="http://schemas.microsoft.com/office/drawing/2016/5/12/chartex" xmlns:cx7="http://schemas.microsoft.com/office/drawing/2016/5/13/chartex" xmlns:cx8="http://schemas.microsoft.com/office/drawing/2016/5/14/chartex" xmlns:mc="http://schemas.openxmlformats.org/markup-compatibility/2006" xmlns:aink="http://schemas.microsoft.com/office/drawing/2016/ink" xmlns:am3d="http://schemas.microsoft.com/office/drawing/2017/model3d" xmlns:o="urn:schemas-microsoft-com:office:office" xmlns:oel="http://schemas.microsoft.com/office/2019/extlst" xmlns:r="http://schemas.openxmlformats.org/officeDocument/2006/relationships" xmlns:m="http://schemas.openxmlformats.org/officeDocument/2006/math" xmlns:v="urn:schemas-microsoft-com:vml" xmlns:wp14="http://schemas.microsoft.com/office/word/2010/wordprocessingDrawing" xmlns:wp="http://schemas.openxmlformats.org/drawingml/2006/wordprocessingDrawing" xmlns:w10="urn:schemas-microsoft-com:office:word" xmlns:w="http://schemas.openxmlformats.org/wordprocessingml/2006/main" xmlns:w14="http://schemas.microsoft.com/office/word/2010/wordml" xmlns:w15="http://schemas.microsoft.com/office/word/2012/wordml" xmlns:w16cex="http://schemas.microsoft.com/office/word/2018/wordml/cex" xmlns:w16cid="http://schemas.microsoft.com/office/word/2016/wordml/cid" xmlns:w16="http://schemas.microsoft.com/office/word/2018/wordml" xmlns:w16sdtdh="http://schemas.microsoft.com/office/word/2020/wordml/sdtdatahash" xmlns:w16se="http://schemas.microsoft.com/office/word/2015/wordml/symex" xmlns:wpg="http://schemas.microsoft.com/office/word/2010/wordprocessingGroup" xmlns:wpi="http://schemas.microsoft.com/office/word/2010/wordprocessingInk" xmlns:wne="http://schemas.microsoft.com/office/word/2006/wordml" xmlns:wps="http://schemas.microsoft.com/office/word/2010/wordprocessingShape" mc:Ignorable="w14 w15 w16se w16cid w16 w16cex w16sdtdh wp14">
   <w:abstractNum w:abstractNumId="0" w15:restartNumberingAfterBreak="0">
+    <w:nsid w:val="138F1055"/>
+    <w:multiLevelType w:val="hybridMultilevel"/>
+    <w:tmpl w:val="4678CA38"/>
+    <w:lvl w:ilvl="0" w:tplc="33E2C46E">
+      <w:start w:val="1"/>
+      <w:numFmt w:val="decimal"/>
+      <w:lvlText w:val="%1."/>
+      <w:lvlJc w:val="left"/>
+      <w:pPr>
+        <w:ind w:left="720" w:hanging="360"/>
+      </w:pPr>
+      <w:rPr>
+        <w:rFonts w:hint="default"/>
+      </w:rPr>
+    </w:lvl>
+    <w:lvl w:ilvl="1" w:tplc="08090019" w:tentative="1">
+      <w:start w:val="1"/>
+      <w:numFmt w:val="lowerLetter"/>
+      <w:lvlText w:val="%2."/>
+      <w:lvlJc w:val="left"/>
+      <w:pPr>
+        <w:ind w:left="1440" w:hanging="360"/>
+      </w:pPr>
+    </w:lvl>
+    <w:lvl w:ilvl="2" w:tplc="0809001B" w:tentative="1">
+      <w:start w:val="1"/>
+      <w:numFmt w:val="lowerRoman"/>
+      <w:lvlText w:val="%3."/>
+      <w:lvlJc w:val="right"/>
+      <w:pPr>
+        <w:ind w:left="2160" w:hanging="180"/>
+      </w:pPr>
+    </w:lvl>
+    <w:lvl w:ilvl="3" w:tplc="0809000F" w:tentative="1">
+      <w:start w:val="1"/>
+      <w:numFmt w:val="decimal"/>
+      <w:lvlText w:val="%4."/>
+      <w:lvlJc w:val="left"/>
+      <w:pPr>
+        <w:ind w:left="2880" w:hanging="360"/>
+      </w:pPr>
+    </w:lvl>
+    <w:lvl w:ilvl="4" w:tplc="08090019" w:tentative="1">
+      <w:start w:val="1"/>
+      <w:numFmt w:val="lowerLetter"/>
+      <w:lvlText w:val="%5."/>
+      <w:lvlJc w:val="left"/>
+      <w:pPr>
+        <w:ind w:left="3600" w:hanging="360"/>
+      </w:pPr>
+    </w:lvl>
+    <w:lvl w:ilvl="5" w:tplc="0809001B" w:tentative="1">
+      <w:start w:val="1"/>
+      <w:numFmt w:val="lowerRoman"/>
+      <w:lvlText w:val="%6."/>
+      <w:lvlJc w:val="right"/>
+      <w:pPr>
+        <w:ind w:left="4320" w:hanging="180"/>
+      </w:pPr>
+    </w:lvl>
+    <w:lvl w:ilvl="6" w:tplc="0809000F" w:tentative="1">
+      <w:start w:val="1"/>
+      <w:numFmt w:val="decimal"/>
+      <w:lvlText w:val="%7."/>
+      <w:lvlJc w:val="left"/>
+      <w:pPr>
+        <w:ind w:left="5040" w:hanging="360"/>
+      </w:pPr>
+    </w:lvl>
+    <w:lvl w:ilvl="7" w:tplc="08090019" w:tentative="1">
+      <w:start w:val="1"/>
+      <w:numFmt w:val="lowerLetter"/>
+      <w:lvlText w:val="%8."/>
+      <w:lvlJc w:val="left"/>
+      <w:pPr>
+        <w:ind w:left="5760" w:hanging="360"/>
+      </w:pPr>
+    </w:lvl>
+    <w:lvl w:ilvl="8" w:tplc="0809001B" w:tentative="1">
+      <w:start w:val="1"/>
+      <w:numFmt w:val="lowerRoman"/>
+      <w:lvlText w:val="%9."/>
+      <w:lvlJc w:val="right"/>
+      <w:pPr>
+        <w:ind w:left="6480" w:hanging="180"/>
+      </w:pPr>
+    </w:lvl>
+  </w:abstractNum>
+  <w:abstractNum w:abstractNumId="1" w15:restartNumberingAfterBreak="0">
     <w:nsid w:val="367E3F6A"/>
     <w:multiLevelType w:val="hybridMultilevel"/>
     <w:tmpl w:val="0CB6E2E4"/>
@@ -2483,7 +2638,7 @@
       </w:rPr>
     </w:lvl>
   </w:abstractNum>
-  <w:abstractNum w:abstractNumId="1" w15:restartNumberingAfterBreak="0">
+  <w:abstractNum w:abstractNumId="2" w15:restartNumberingAfterBreak="0">
     <w:nsid w:val="375D36C8"/>
     <w:multiLevelType w:val="multilevel"/>
     <w:tmpl w:val="CF405D9C"/>
@@ -2596,7 +2751,7 @@
       </w:rPr>
     </w:lvl>
   </w:abstractNum>
-  <w:abstractNum w:abstractNumId="2" w15:restartNumberingAfterBreak="0">
+  <w:abstractNum w:abstractNumId="3" w15:restartNumberingAfterBreak="0">
     <w:nsid w:val="594D2C6D"/>
     <w:multiLevelType w:val="hybridMultilevel"/>
     <w:tmpl w:val="BA2812A4"/>
@@ -2708,7 +2863,7 @@
       </w:rPr>
     </w:lvl>
   </w:abstractNum>
-  <w:abstractNum w:abstractNumId="3" w15:restartNumberingAfterBreak="0">
+  <w:abstractNum w:abstractNumId="4" w15:restartNumberingAfterBreak="0">
     <w:nsid w:val="63D23837"/>
     <w:multiLevelType w:val="hybridMultilevel"/>
     <w:tmpl w:val="9BD61186"/>
@@ -2820,7 +2975,7 @@
       </w:rPr>
     </w:lvl>
   </w:abstractNum>
-  <w:abstractNum w:abstractNumId="4" w15:restartNumberingAfterBreak="0">
+  <w:abstractNum w:abstractNumId="5" w15:restartNumberingAfterBreak="0">
     <w:nsid w:val="66162F7D"/>
     <w:multiLevelType w:val="hybridMultilevel"/>
     <w:tmpl w:val="38A2F066"/>
@@ -2933,7 +3088,7 @@
       </w:rPr>
     </w:lvl>
   </w:abstractNum>
-  <w:abstractNum w:abstractNumId="5" w15:restartNumberingAfterBreak="0">
+  <w:abstractNum w:abstractNumId="6" w15:restartNumberingAfterBreak="0">
     <w:nsid w:val="765D1FE7"/>
     <w:multiLevelType w:val="multilevel"/>
     <w:tmpl w:val="562C59B8"/>
@@ -3082,7 +3237,7 @@
       </w:rPr>
     </w:lvl>
   </w:abstractNum>
-  <w:abstractNum w:abstractNumId="6" w15:restartNumberingAfterBreak="0">
+  <w:abstractNum w:abstractNumId="7" w15:restartNumberingAfterBreak="0">
     <w:nsid w:val="765D23A3"/>
     <w:multiLevelType w:val="multilevel"/>
     <w:tmpl w:val="D2A25216"/>
@@ -3196,25 +3351,28 @@
     </w:lvl>
   </w:abstractNum>
   <w:num w:numId="1" w16cid:durableId="678388011">
+    <w:abstractNumId w:val="2"/>
+  </w:num>
+  <w:num w:numId="2" w16cid:durableId="33578982">
+    <w:abstractNumId w:val="7"/>
+  </w:num>
+  <w:num w:numId="3" w16cid:durableId="421033563">
+    <w:abstractNumId w:val="5"/>
+  </w:num>
+  <w:num w:numId="4" w16cid:durableId="1443575328">
+    <w:abstractNumId w:val="3"/>
+  </w:num>
+  <w:num w:numId="5" w16cid:durableId="318121504">
+    <w:abstractNumId w:val="4"/>
+  </w:num>
+  <w:num w:numId="6" w16cid:durableId="1790079367">
     <w:abstractNumId w:val="1"/>
   </w:num>
-  <w:num w:numId="2" w16cid:durableId="33578982">
+  <w:num w:numId="7" w16cid:durableId="1960840186">
     <w:abstractNumId w:val="6"/>
   </w:num>
-  <w:num w:numId="3" w16cid:durableId="421033563">
-    <w:abstractNumId w:val="4"/>
-  </w:num>
-  <w:num w:numId="4" w16cid:durableId="1443575328">
-    <w:abstractNumId w:val="2"/>
-  </w:num>
-  <w:num w:numId="5" w16cid:durableId="318121504">
-    <w:abstractNumId w:val="3"/>
-  </w:num>
-  <w:num w:numId="6" w16cid:durableId="1790079367">
+  <w:num w:numId="8" w16cid:durableId="19209057">
     <w:abstractNumId w:val="0"/>
-  </w:num>
-  <w:num w:numId="7" w16cid:durableId="1960840186">
-    <w:abstractNumId w:val="5"/>
   </w:num>
 </w:numbering>
 </file>

</xml_diff>

<commit_message>
added activities to Gantt Chart
</commit_message>
<xml_diff>
--- a/Software Design Document.docx
+++ b/Software Design Document.docx
@@ -1943,18 +1943,20 @@
     <w:p>
       <w:pPr>
         <w:rPr>
-          <w:color w:val="FF0000"/>
-        </w:rPr>
-      </w:pPr>
-      <w:r>
-        <w:rPr>
-          <w:color w:val="FF0000"/>
+          <w:color w:val="000000" w:themeColor="text1"/>
+        </w:rPr>
+      </w:pPr>
+      <w:bookmarkStart w:id="10" w:name="OLE_LINK3"/>
+      <w:bookmarkStart w:id="11" w:name="OLE_LINK4"/>
+      <w:r>
+        <w:rPr>
+          <w:color w:val="000000" w:themeColor="text1"/>
         </w:rPr>
         <w:t>Preliminary list</w:t>
       </w:r>
       <w:r>
         <w:rPr>
-          <w:color w:val="FF0000"/>
+          <w:color w:val="000000" w:themeColor="text1"/>
         </w:rPr>
         <w:t xml:space="preserve"> of all functions in the software. For each function in the list the following information is provided:</w:t>
       </w:r>
@@ -1967,26 +1969,26 @@
           <w:numId w:val="5"/>
         </w:numPr>
         <w:rPr>
-          <w:color w:val="FF0000"/>
-        </w:rPr>
-      </w:pPr>
-      <w:r>
-        <w:rPr>
-          <w:color w:val="FF0000"/>
+          <w:color w:val="000000" w:themeColor="text1"/>
+        </w:rPr>
+      </w:pPr>
+      <w:r>
+        <w:rPr>
+          <w:color w:val="000000" w:themeColor="text1"/>
         </w:rPr>
         <w:t xml:space="preserve">a brief description of what it </w:t>
       </w:r>
       <w:proofErr w:type="gramStart"/>
       <w:r>
         <w:rPr>
-          <w:color w:val="FF0000"/>
+          <w:color w:val="000000" w:themeColor="text1"/>
         </w:rPr>
         <w:t>does  (</w:t>
       </w:r>
       <w:proofErr w:type="gramEnd"/>
       <w:r>
         <w:rPr>
-          <w:color w:val="FF0000"/>
+          <w:color w:val="000000" w:themeColor="text1"/>
         </w:rPr>
         <w:t>1 or 2 sentences);</w:t>
       </w:r>
@@ -1999,19 +2001,19 @@
           <w:numId w:val="5"/>
         </w:numPr>
         <w:rPr>
-          <w:color w:val="FF0000"/>
-        </w:rPr>
-      </w:pPr>
-      <w:r>
-        <w:rPr>
-          <w:color w:val="FF0000"/>
+          <w:color w:val="000000" w:themeColor="text1"/>
+        </w:rPr>
+      </w:pPr>
+      <w:r>
+        <w:rPr>
+          <w:color w:val="000000" w:themeColor="text1"/>
         </w:rPr>
         <w:t xml:space="preserve">a list of the input parameters, and their data types, and what they are used </w:t>
       </w:r>
       <w:proofErr w:type="gramStart"/>
       <w:r>
         <w:rPr>
-          <w:color w:val="FF0000"/>
+          <w:color w:val="000000" w:themeColor="text1"/>
         </w:rPr>
         <w:t>for;</w:t>
       </w:r>
@@ -2025,12 +2027,12 @@
           <w:numId w:val="4"/>
         </w:numPr>
         <w:rPr>
-          <w:color w:val="FF0000"/>
-        </w:rPr>
-      </w:pPr>
-      <w:r>
-        <w:rPr>
-          <w:color w:val="FF0000"/>
+          <w:color w:val="000000" w:themeColor="text1"/>
+        </w:rPr>
+      </w:pPr>
+      <w:r>
+        <w:rPr>
+          <w:color w:val="000000" w:themeColor="text1"/>
         </w:rPr>
         <w:t>a list of any side effects caused by the function (</w:t>
       </w:r>
@@ -2038,7 +2040,7 @@
       <w:proofErr w:type="gramStart"/>
       <w:r>
         <w:rPr>
-          <w:color w:val="FF0000"/>
+          <w:color w:val="000000" w:themeColor="text1"/>
         </w:rPr>
         <w:t>ie</w:t>
       </w:r>
@@ -2046,7 +2048,7 @@
       <w:proofErr w:type="gramEnd"/>
       <w:r>
         <w:rPr>
-          <w:color w:val="FF0000"/>
+          <w:color w:val="000000" w:themeColor="text1"/>
         </w:rPr>
         <w:t xml:space="preserve"> change global or member variables, changes data passed by reference from calling function etc)</w:t>
       </w:r>
@@ -2059,16 +2061,18 @@
           <w:numId w:val="4"/>
         </w:numPr>
         <w:rPr>
-          <w:color w:val="FF0000"/>
-        </w:rPr>
-      </w:pPr>
-      <w:r>
-        <w:rPr>
-          <w:color w:val="FF0000"/>
+          <w:color w:val="000000" w:themeColor="text1"/>
+        </w:rPr>
+      </w:pPr>
+      <w:r>
+        <w:rPr>
+          <w:color w:val="000000" w:themeColor="text1"/>
         </w:rPr>
         <w:t>a description of the function’s return value</w:t>
       </w:r>
     </w:p>
+    <w:bookmarkEnd w:id="10"/>
+    <w:bookmarkEnd w:id="11"/>
     <w:p/>
     <w:p>
       <w:pPr>
@@ -2088,12 +2092,14 @@
     <w:p>
       <w:pPr>
         <w:rPr>
-          <w:color w:val="FF0000"/>
-        </w:rPr>
-      </w:pPr>
-      <w:r>
-        <w:rPr>
-          <w:color w:val="FF0000"/>
+          <w:color w:val="000000" w:themeColor="text1"/>
+        </w:rPr>
+      </w:pPr>
+      <w:bookmarkStart w:id="12" w:name="OLE_LINK5"/>
+      <w:bookmarkStart w:id="13" w:name="OLE_LINK6"/>
+      <w:r>
+        <w:rPr>
+          <w:color w:val="000000" w:themeColor="text1"/>
         </w:rPr>
         <w:t>List of all data structures in the software (</w:t>
       </w:r>
@@ -2101,7 +2107,7 @@
       <w:proofErr w:type="gramStart"/>
       <w:r>
         <w:rPr>
-          <w:color w:val="FF0000"/>
+          <w:color w:val="000000" w:themeColor="text1"/>
         </w:rPr>
         <w:t>eg</w:t>
       </w:r>
@@ -2109,21 +2115,29 @@
       <w:proofErr w:type="gramEnd"/>
       <w:r>
         <w:rPr>
-          <w:color w:val="FF0000"/>
+          <w:color w:val="000000" w:themeColor="text1"/>
         </w:rPr>
         <w:t xml:space="preserve"> linked lists, trees, arrays etc)</w:t>
       </w:r>
       <w:r>
         <w:rPr>
-          <w:color w:val="FF0000"/>
+          <w:color w:val="000000" w:themeColor="text1"/>
         </w:rPr>
         <w:t xml:space="preserve"> or eternal data sources</w:t>
       </w:r>
       <w:r>
         <w:rPr>
-          <w:color w:val="FF0000"/>
-        </w:rPr>
-        <w:t>. For each data structure in the list the following information is provided:</w:t>
+          <w:color w:val="000000" w:themeColor="text1"/>
+        </w:rPr>
+        <w:t xml:space="preserve">. </w:t>
+      </w:r>
+      <w:bookmarkEnd w:id="12"/>
+      <w:bookmarkEnd w:id="13"/>
+      <w:r>
+        <w:rPr>
+          <w:color w:val="000000" w:themeColor="text1"/>
+        </w:rPr>
+        <w:t>For each data structure in the list the following information is provided:</w:t>
       </w:r>
     </w:p>
     <w:p>
@@ -2134,12 +2148,12 @@
           <w:numId w:val="4"/>
         </w:numPr>
         <w:rPr>
-          <w:color w:val="FF0000"/>
-        </w:rPr>
-      </w:pPr>
-      <w:r>
-        <w:rPr>
-          <w:color w:val="FF0000"/>
+          <w:color w:val="000000" w:themeColor="text1"/>
+        </w:rPr>
+      </w:pPr>
+      <w:r>
+        <w:rPr>
+          <w:color w:val="000000" w:themeColor="text1"/>
         </w:rPr>
         <w:t xml:space="preserve">Type of structure (tree, list etc), </w:t>
       </w:r>
@@ -2152,12 +2166,12 @@
           <w:numId w:val="4"/>
         </w:numPr>
         <w:rPr>
-          <w:color w:val="FF0000"/>
-        </w:rPr>
-      </w:pPr>
-      <w:r>
-        <w:rPr>
-          <w:color w:val="FF0000"/>
+          <w:color w:val="000000" w:themeColor="text1"/>
+        </w:rPr>
+      </w:pPr>
+      <w:r>
+        <w:rPr>
+          <w:color w:val="000000" w:themeColor="text1"/>
         </w:rPr>
         <w:t>Description of where and how it is used</w:t>
       </w:r>
@@ -2170,12 +2184,12 @@
           <w:numId w:val="4"/>
         </w:numPr>
         <w:rPr>
-          <w:color w:val="FF0000"/>
-        </w:rPr>
-      </w:pPr>
-      <w:r>
-        <w:rPr>
-          <w:color w:val="FF0000"/>
+          <w:color w:val="000000" w:themeColor="text1"/>
+        </w:rPr>
+      </w:pPr>
+      <w:r>
+        <w:rPr>
+          <w:color w:val="000000" w:themeColor="text1"/>
         </w:rPr>
         <w:t>List of data members, and what each one is for do</w:t>
       </w:r>
@@ -2188,12 +2202,12 @@
           <w:numId w:val="4"/>
         </w:numPr>
         <w:rPr>
-          <w:color w:val="FF0000"/>
-        </w:rPr>
-      </w:pPr>
-      <w:r>
-        <w:rPr>
-          <w:color w:val="FF0000"/>
+          <w:color w:val="000000" w:themeColor="text1"/>
+        </w:rPr>
+      </w:pPr>
+      <w:r>
+        <w:rPr>
+          <w:color w:val="000000" w:themeColor="text1"/>
         </w:rPr>
         <w:t>List of functions that use it</w:t>
       </w:r>
@@ -2225,6 +2239,8 @@
           <w:color w:val="FF0000"/>
         </w:rPr>
       </w:pPr>
+      <w:bookmarkStart w:id="14" w:name="OLE_LINK7"/>
+      <w:bookmarkStart w:id="15" w:name="OLE_LINK8"/>
       <w:r>
         <w:rPr>
           <w:color w:val="FF0000"/>
@@ -2250,6 +2266,8 @@
         <w:t>structures</w:t>
       </w:r>
     </w:p>
+    <w:bookmarkEnd w:id="14"/>
+    <w:bookmarkEnd w:id="15"/>
     <w:p>
       <w:pPr>
         <w:rPr>
@@ -2277,12 +2295,12 @@
           <w:numId w:val="2"/>
         </w:numPr>
       </w:pPr>
-      <w:bookmarkStart w:id="10" w:name="_Toc46748633"/>
+      <w:bookmarkStart w:id="16" w:name="_Toc46748633"/>
       <w:r>
         <w:lastRenderedPageBreak/>
         <w:t>User Interface Design</w:t>
       </w:r>
-      <w:bookmarkEnd w:id="10"/>
+      <w:bookmarkEnd w:id="16"/>
     </w:p>
     <w:p>
       <w:pPr>
@@ -2306,7 +2324,23 @@
         <w:rPr>
           <w:color w:val="FF0000"/>
         </w:rPr>
-        <w:t xml:space="preserve"> design. Describe the tools you used for this design stage and any key findings that informed your design.  This </w:t>
+        <w:t xml:space="preserve"> design. </w:t>
+      </w:r>
+      <w:bookmarkStart w:id="17" w:name="OLE_LINK9"/>
+      <w:bookmarkStart w:id="18" w:name="OLE_LINK10"/>
+      <w:r>
+        <w:rPr>
+          <w:color w:val="FF0000"/>
+        </w:rPr>
+        <w:t xml:space="preserve">Describe the tools you used for this design stage </w:t>
+      </w:r>
+      <w:bookmarkEnd w:id="17"/>
+      <w:bookmarkEnd w:id="18"/>
+      <w:r>
+        <w:rPr>
+          <w:color w:val="FF0000"/>
+        </w:rPr>
+        <w:t xml:space="preserve">and any key findings that informed your design.  This </w:t>
       </w:r>
       <w:r>
         <w:rPr>

</xml_diff>